<commit_message>
recent commit with if statement
</commit_message>
<xml_diff>
--- a/docassemble/LLAW33012023S1LDO1/data/templates/LDO1doc.docx
+++ b/docassemble/LLAW33012023S1LDO1/data/templates/LDO1doc.docx
@@ -133,29 +133,7 @@
           <w:sz w:val="32"/>
           <w:szCs w:val="32"/>
         </w:rPr>
-        <w:t>{{</w:t>
-      </w:r>
-      <w:proofErr w:type="spellStart"/>
-      <w:r>
-        <w:rPr>
-          <w:rFonts w:ascii="Times New Roman" w:hAnsi="Times New Roman" w:cs="Times New Roman"/>
-          <w:b/>
-          <w:bCs/>
-          <w:sz w:val="32"/>
-          <w:szCs w:val="32"/>
-        </w:rPr>
-        <w:t>amending_instrument</w:t>
-      </w:r>
-      <w:proofErr w:type="spellEnd"/>
-      <w:r>
-        <w:rPr>
-          <w:rFonts w:ascii="Times New Roman" w:hAnsi="Times New Roman" w:cs="Times New Roman"/>
-          <w:b/>
-          <w:bCs/>
-          <w:sz w:val="32"/>
-          <w:szCs w:val="32"/>
-        </w:rPr>
-        <w:t>}}</w:t>
+        <w:t>{{amending_instrument}}</w:t>
       </w:r>
     </w:p>
     <w:p>
@@ -233,30 +211,8 @@
         <w:rPr>
           <w:rFonts w:ascii="Arial" w:hAnsi="Arial" w:cs="Arial"/>
         </w:rPr>
-        <w:t>{{</w:t>
-      </w:r>
-      <w:proofErr w:type="spellStart"/>
-      <w:r>
-        <w:rPr>
-          <w:rFonts w:ascii="Arial" w:hAnsi="Arial" w:cs="Arial"/>
-        </w:rPr>
-        <w:t>legislative_instrument</w:t>
-      </w:r>
-      <w:proofErr w:type="spellEnd"/>
-      <w:r>
-        <w:rPr>
-          <w:rFonts w:ascii="Arial" w:hAnsi="Arial" w:cs="Arial"/>
-        </w:rPr>
-        <w:t xml:space="preserve">}} </w:t>
-      </w:r>
-      <w:proofErr w:type="gramStart"/>
-      <w:r>
-        <w:rPr>
-          <w:rFonts w:ascii="Arial" w:hAnsi="Arial" w:cs="Arial"/>
-        </w:rPr>
-        <w:t>amended</w:t>
-      </w:r>
-      <w:proofErr w:type="gramEnd"/>
+        <w:t>{{legislative_instrument}} amended</w:t>
+      </w:r>
     </w:p>
     <w:p>
       <w:pPr>
@@ -288,71 +244,21 @@
         <w:rPr>
           <w:rFonts w:ascii="Arial" w:hAnsi="Arial" w:cs="Arial"/>
         </w:rPr>
-        <w:t>Article {{</w:t>
-      </w:r>
-      <w:proofErr w:type="spellStart"/>
-      <w:proofErr w:type="gramStart"/>
-      <w:r>
+        <w:t>Article {{article.article_number}} ({{article.article_heading}}) amended</w:t>
+      </w:r>
+    </w:p>
+    <w:p>
+      <w:pPr>
+        <w:jc w:val="both"/>
         <w:rPr>
           <w:rFonts w:ascii="Arial" w:hAnsi="Arial" w:cs="Arial"/>
         </w:rPr>
-        <w:t>article.article</w:t>
-      </w:r>
-      <w:proofErr w:type="gramEnd"/>
+      </w:pPr>
       <w:r>
         <w:rPr>
           <w:rFonts w:ascii="Arial" w:hAnsi="Arial" w:cs="Arial"/>
         </w:rPr>
-        <w:t>_number</w:t>
-      </w:r>
-      <w:proofErr w:type="spellEnd"/>
-      <w:r>
-        <w:rPr>
-          <w:rFonts w:ascii="Arial" w:hAnsi="Arial" w:cs="Arial"/>
-        </w:rPr>
-        <w:t>}} ({{</w:t>
-      </w:r>
-      <w:proofErr w:type="spellStart"/>
-      <w:r>
-        <w:rPr>
-          <w:rFonts w:ascii="Arial" w:hAnsi="Arial" w:cs="Arial"/>
-        </w:rPr>
-        <w:t>article.article_heading</w:t>
-      </w:r>
-      <w:proofErr w:type="spellEnd"/>
-      <w:r>
-        <w:rPr>
-          <w:rFonts w:ascii="Arial" w:hAnsi="Arial" w:cs="Arial"/>
-        </w:rPr>
-        <w:t>}}) amended</w:t>
-      </w:r>
-    </w:p>
-    <w:p>
-      <w:pPr>
-        <w:jc w:val="both"/>
-        <w:rPr>
-          <w:rFonts w:ascii="Arial" w:hAnsi="Arial" w:cs="Arial"/>
-        </w:rPr>
-      </w:pPr>
-      <w:r>
-        <w:rPr>
-          <w:rFonts w:ascii="Arial" w:hAnsi="Arial" w:cs="Arial"/>
-        </w:rPr>
-        <w:t xml:space="preserve">{%p </w:t>
-      </w:r>
-      <w:proofErr w:type="spellStart"/>
-      <w:r>
-        <w:rPr>
-          <w:rFonts w:ascii="Arial" w:hAnsi="Arial" w:cs="Arial"/>
-        </w:rPr>
-        <w:t>endfor</w:t>
-      </w:r>
-      <w:proofErr w:type="spellEnd"/>
-      <w:r>
-        <w:rPr>
-          <w:rFonts w:ascii="Arial" w:hAnsi="Arial" w:cs="Arial"/>
-        </w:rPr>
-        <w:t xml:space="preserve"> %}</w:t>
+        <w:t>{%p endfor %}</w:t>
       </w:r>
     </w:p>
     <w:p>
@@ -664,29 +570,7 @@
           <w:sz w:val="32"/>
           <w:szCs w:val="32"/>
         </w:rPr>
-        <w:t>{{</w:t>
-      </w:r>
-      <w:proofErr w:type="spellStart"/>
-      <w:r>
-        <w:rPr>
-          <w:rFonts w:ascii="Times New Roman" w:hAnsi="Times New Roman" w:cs="Times New Roman"/>
-          <w:b/>
-          <w:bCs/>
-          <w:sz w:val="32"/>
-          <w:szCs w:val="32"/>
-        </w:rPr>
-        <w:t>amending_instrument</w:t>
-      </w:r>
-      <w:proofErr w:type="spellEnd"/>
-      <w:r>
-        <w:rPr>
-          <w:rFonts w:ascii="Times New Roman" w:hAnsi="Times New Roman" w:cs="Times New Roman"/>
-          <w:b/>
-          <w:bCs/>
-          <w:sz w:val="32"/>
-          <w:szCs w:val="32"/>
-        </w:rPr>
-        <w:t>}}</w:t>
+        <w:t>{{amending_instrument}}</w:t>
       </w:r>
     </w:p>
     <w:bookmarkEnd w:id="0"/>
@@ -787,36 +671,35 @@
           <w:iCs/>
         </w:rPr>
         <w:tab/>
-        <w:t xml:space="preserve">to be </w:t>
-      </w:r>
-      <w:proofErr w:type="gramStart"/>
-      <w:r>
+        <w:t xml:space="preserve">to be confirmed </w:t>
+      </w:r>
+    </w:p>
+    <w:p>
+      <w:pPr>
+        <w:spacing w:after="0"/>
         <w:rPr>
           <w:rFonts w:cstheme="minorHAnsi"/>
           <w:i/>
           <w:iCs/>
         </w:rPr>
-        <w:t>confirmed</w:t>
-      </w:r>
-      <w:proofErr w:type="gramEnd"/>
+      </w:pPr>
       <w:r>
         <w:rPr>
           <w:rFonts w:cstheme="minorHAnsi"/>
           <w:i/>
           <w:iCs/>
         </w:rPr>
-        <w:t xml:space="preserve"> </w:t>
-      </w:r>
-    </w:p>
-    <w:p>
-      <w:pPr>
-        <w:spacing w:after="0"/>
+        <w:tab/>
+      </w:r>
+      <w:r>
         <w:rPr>
           <w:rFonts w:cstheme="minorHAnsi"/>
           <w:i/>
           <w:iCs/>
         </w:rPr>
-      </w:pPr>
+        <w:tab/>
+        <w:t>Coming into force</w:t>
+      </w:r>
       <w:r>
         <w:rPr>
           <w:rFonts w:cstheme="minorHAnsi"/>
@@ -832,7 +715,6 @@
           <w:iCs/>
         </w:rPr>
         <w:tab/>
-        <w:t>Coming into force</w:t>
       </w:r>
       <w:r>
         <w:rPr>
@@ -857,41 +739,7 @@
           <w:iCs/>
         </w:rPr>
         <w:tab/>
-      </w:r>
-      <w:r>
-        <w:rPr>
-          <w:rFonts w:cstheme="minorHAnsi"/>
-          <w:i/>
-          <w:iCs/>
-        </w:rPr>
-        <w:tab/>
-      </w:r>
-      <w:r>
-        <w:rPr>
-          <w:rFonts w:cstheme="minorHAnsi"/>
-          <w:i/>
-          <w:iCs/>
-        </w:rPr>
-        <w:tab/>
-        <w:t>{{</w:t>
-      </w:r>
-      <w:proofErr w:type="spellStart"/>
-      <w:r>
-        <w:rPr>
-          <w:rFonts w:cstheme="minorHAnsi"/>
-          <w:i/>
-          <w:iCs/>
-        </w:rPr>
-        <w:t>commencement_date</w:t>
-      </w:r>
-      <w:proofErr w:type="spellEnd"/>
-      <w:r>
-        <w:rPr>
-          <w:rFonts w:cstheme="minorHAnsi"/>
-          <w:i/>
-          <w:iCs/>
-        </w:rPr>
-        <w:t>}}</w:t>
+        <w:t>{{commencement_date}}</w:t>
       </w:r>
     </w:p>
     <w:p>
@@ -937,39 +785,8 @@
           <w:sz w:val="24"/>
           <w:szCs w:val="24"/>
         </w:rPr>
-        <w:t>{{</w:t>
-      </w:r>
-      <w:proofErr w:type="spellStart"/>
-      <w:r>
-        <w:rPr>
-          <w:b/>
-          <w:bCs/>
-          <w:sz w:val="24"/>
-          <w:szCs w:val="24"/>
-        </w:rPr>
-        <w:t>legislative_instrument</w:t>
-      </w:r>
-      <w:proofErr w:type="spellEnd"/>
-      <w:r>
-        <w:rPr>
-          <w:b/>
-          <w:bCs/>
-          <w:sz w:val="24"/>
-          <w:szCs w:val="24"/>
-        </w:rPr>
-        <w:t xml:space="preserve">}} </w:t>
-      </w:r>
-      <w:proofErr w:type="gramStart"/>
-      <w:r>
-        <w:rPr>
-          <w:b/>
-          <w:bCs/>
-          <w:sz w:val="24"/>
-          <w:szCs w:val="24"/>
-        </w:rPr>
-        <w:t>amended</w:t>
-      </w:r>
-      <w:proofErr w:type="gramEnd"/>
+        <w:t>{{legislative_instrument}} amended</w:t>
+      </w:r>
     </w:p>
     <w:p>
       <w:pPr>
@@ -988,7 +805,19 @@
         <w:rPr>
           <w:rFonts w:ascii="Times New Roman" w:hAnsi="Times New Roman" w:cs="Times New Roman"/>
         </w:rPr>
-        <w:t>This order amends</w:t>
+        <w:t xml:space="preserve">This </w:t>
+      </w:r>
+      <w:r>
+        <w:rPr>
+          <w:rFonts w:ascii="Times New Roman" w:hAnsi="Times New Roman" w:cs="Times New Roman"/>
+        </w:rPr>
+        <w:t>O</w:t>
+      </w:r>
+      <w:r>
+        <w:rPr>
+          <w:rFonts w:ascii="Times New Roman" w:hAnsi="Times New Roman" w:cs="Times New Roman"/>
+        </w:rPr>
+        <w:t>rder amends</w:t>
       </w:r>
       <w:r>
         <w:rPr>
@@ -1001,21 +830,7 @@
         <w:rPr>
           <w:rFonts w:ascii="Times New Roman" w:hAnsi="Times New Roman" w:cs="Times New Roman"/>
         </w:rPr>
-        <w:t>the {{</w:t>
-      </w:r>
-      <w:proofErr w:type="spellStart"/>
-      <w:r>
-        <w:rPr>
-          <w:rFonts w:ascii="Times New Roman" w:hAnsi="Times New Roman" w:cs="Times New Roman"/>
-        </w:rPr>
-        <w:t>legislative_instrument</w:t>
-      </w:r>
-      <w:proofErr w:type="spellEnd"/>
-      <w:r>
-        <w:rPr>
-          <w:rFonts w:ascii="Times New Roman" w:hAnsi="Times New Roman" w:cs="Times New Roman"/>
-        </w:rPr>
-        <w:t>}}.</w:t>
+        <w:t>the {{legislative_instrument}}.</w:t>
       </w:r>
       <w:r>
         <w:rPr>
@@ -1092,10 +907,8 @@
           <w:sz w:val="24"/>
           <w:szCs w:val="24"/>
         </w:rPr>
-        <w:t>{{</w:t>
-      </w:r>
-      <w:proofErr w:type="spellStart"/>
-      <w:proofErr w:type="gramStart"/>
+        <w:t xml:space="preserve">{{article.article_number}} </w:t>
+      </w:r>
       <w:r>
         <w:rPr>
           <w:rFonts w:asciiTheme="minorHAnsi" w:hAnsiTheme="minorHAnsi" w:cstheme="minorHAnsi"/>
@@ -1105,9 +918,8 @@
           <w:sz w:val="24"/>
           <w:szCs w:val="24"/>
         </w:rPr>
-        <w:t>article.article</w:t>
-      </w:r>
-      <w:proofErr w:type="gramEnd"/>
+        <w:t>(</w:t>
+      </w:r>
       <w:r>
         <w:rPr>
           <w:rFonts w:asciiTheme="minorHAnsi" w:hAnsiTheme="minorHAnsi" w:cstheme="minorHAnsi"/>
@@ -1117,9 +929,8 @@
           <w:sz w:val="24"/>
           <w:szCs w:val="24"/>
         </w:rPr>
-        <w:t>_number</w:t>
-      </w:r>
-      <w:proofErr w:type="spellEnd"/>
+        <w:t>{{article.article_heading}}</w:t>
+      </w:r>
       <w:r>
         <w:rPr>
           <w:rFonts w:asciiTheme="minorHAnsi" w:hAnsiTheme="minorHAnsi" w:cstheme="minorHAnsi"/>
@@ -1129,7 +940,7 @@
           <w:sz w:val="24"/>
           <w:szCs w:val="24"/>
         </w:rPr>
-        <w:t xml:space="preserve">}} </w:t>
+        <w:t>)</w:t>
       </w:r>
       <w:r>
         <w:rPr>
@@ -1140,103 +951,286 @@
           <w:sz w:val="24"/>
           <w:szCs w:val="24"/>
         </w:rPr>
-        <w:t>(</w:t>
-      </w:r>
-      <w:r>
-        <w:rPr>
-          <w:rFonts w:asciiTheme="minorHAnsi" w:hAnsiTheme="minorHAnsi" w:cstheme="minorHAnsi"/>
-          <w:b/>
-          <w:bCs/>
-          <w:color w:val="auto"/>
+        <w:t xml:space="preserve"> amended</w:t>
+      </w:r>
+    </w:p>
+    <w:p>
+      <w:pPr>
+        <w:spacing w:after="0"/>
+        <w:rPr>
+          <w:rFonts w:ascii="Times New Roman" w:hAnsi="Times New Roman" w:cs="Times New Roman"/>
+        </w:rPr>
+      </w:pPr>
+    </w:p>
+    <w:p>
+      <w:pPr>
+        <w:spacing w:after="0"/>
+        <w:ind w:left="360"/>
+        <w:rPr>
+          <w:rFonts w:ascii="Times New Roman" w:hAnsi="Times New Roman" w:cs="Times New Roman"/>
+        </w:rPr>
+      </w:pPr>
+      <w:r>
+        <w:rPr>
+          <w:rFonts w:ascii="Times New Roman" w:hAnsi="Times New Roman" w:cs="Times New Roman"/>
+        </w:rPr>
+        <w:t>{</w:t>
+      </w:r>
+      <w:r>
+        <w:rPr>
+          <w:rFonts w:ascii="Times New Roman" w:hAnsi="Times New Roman" w:cs="Times New Roman"/>
+        </w:rPr>
+        <w:t>p</w:t>
+      </w:r>
+      <w:r>
+        <w:rPr>
+          <w:rFonts w:ascii="Times New Roman" w:hAnsi="Times New Roman" w:cs="Times New Roman"/>
+        </w:rPr>
+        <w:t>% if amendment in article.amendments | length == 1</w:t>
+      </w:r>
+      <w:r>
+        <w:rPr>
+          <w:rFonts w:ascii="Times New Roman" w:hAnsi="Times New Roman" w:cs="Times New Roman"/>
+        </w:rPr>
+        <w:t>}</w:t>
+      </w:r>
+      <w:r>
+        <w:rPr>
+          <w:rFonts w:ascii="Times New Roman" w:hAnsi="Times New Roman" w:cs="Times New Roman"/>
+        </w:rPr>
+        <w:t xml:space="preserve"> </w:t>
+      </w:r>
+    </w:p>
+    <w:p>
+      <w:pPr>
+        <w:spacing w:after="0"/>
+        <w:ind w:left="360"/>
+        <w:rPr>
+          <w:rFonts w:ascii="Times New Roman" w:hAnsi="Times New Roman" w:cs="Times New Roman"/>
+        </w:rPr>
+      </w:pPr>
+    </w:p>
+    <w:p>
+      <w:pPr>
+        <w:ind w:left="360"/>
+        <w:rPr>
+          <w:rFonts w:ascii="Times New Roman" w:hAnsi="Times New Roman" w:cs="Times New Roman"/>
+        </w:rPr>
+      </w:pPr>
+      <w:r>
+        <w:rPr>
+          <w:rFonts w:ascii="Times New Roman" w:hAnsi="Times New Roman" w:cs="Times New Roman"/>
+        </w:rPr>
+        <w:t>{%p for amendment in article.amendments %}</w:t>
+      </w:r>
+    </w:p>
+    <w:p>
+      <w:pPr>
+        <w:ind w:left="360"/>
+        <w:rPr>
+          <w:rFonts w:ascii="Times New Roman" w:hAnsi="Times New Roman" w:cs="Times New Roman"/>
+        </w:rPr>
+      </w:pPr>
+      <w:r>
+        <w:rPr>
+          <w:rFonts w:ascii="Times New Roman" w:hAnsi="Times New Roman" w:cs="Times New Roman"/>
+        </w:rPr>
+        <w:t xml:space="preserve">In </w:t>
+      </w:r>
+      <w:r>
+        <w:rPr>
+          <w:rFonts w:ascii="Times New Roman" w:hAnsi="Times New Roman" w:cs="Times New Roman"/>
+        </w:rPr>
+        <w:t xml:space="preserve">Article </w:t>
+      </w:r>
+      <w:r>
+        <w:rPr>
+          <w:rFonts w:ascii="Times New Roman" w:hAnsi="Times New Roman" w:cs="Times New Roman"/>
+        </w:rPr>
+        <w:t>{{amendment.amendment_string}}</w:t>
+      </w:r>
+    </w:p>
+    <w:p>
+      <w:pPr>
+        <w:ind w:left="360"/>
+        <w:rPr>
+          <w:rFonts w:ascii="Times New Roman" w:hAnsi="Times New Roman" w:cs="Times New Roman"/>
+        </w:rPr>
+      </w:pPr>
+      <w:r>
+        <w:rPr>
+          <w:rFonts w:ascii="Times New Roman" w:hAnsi="Times New Roman" w:cs="Times New Roman"/>
+        </w:rPr>
+        <w:t>{%</w:t>
+      </w:r>
+      <w:r>
+        <w:rPr>
+          <w:rFonts w:ascii="Times New Roman" w:hAnsi="Times New Roman" w:cs="Times New Roman"/>
+        </w:rPr>
+        <w:t>p</w:t>
+      </w:r>
+      <w:r>
+        <w:rPr>
+          <w:rFonts w:ascii="Times New Roman" w:hAnsi="Times New Roman" w:cs="Times New Roman"/>
+        </w:rPr>
+        <w:t xml:space="preserve"> else %}</w:t>
+      </w:r>
+    </w:p>
+    <w:p>
+      <w:pPr>
+        <w:pStyle w:val="ListParagraph"/>
+        <w:numPr>
+          <w:ilvl w:val="0"/>
+          <w:numId w:val="5"/>
+        </w:numPr>
+        <w:rPr>
+          <w:rFonts w:ascii="Times New Roman" w:hAnsi="Times New Roman" w:cs="Times New Roman"/>
+        </w:rPr>
+      </w:pPr>
+      <w:r>
+        <w:rPr>
+          <w:rFonts w:ascii="Times New Roman" w:hAnsi="Times New Roman" w:cs="Times New Roman"/>
+        </w:rPr>
+        <w:t>In Article {{amendment.amendment_string}}</w:t>
+      </w:r>
+    </w:p>
+    <w:p>
+      <w:pPr>
+        <w:spacing w:after="0"/>
+        <w:ind w:left="360"/>
+        <w:rPr>
+          <w:rFonts w:ascii="Times New Roman" w:hAnsi="Times New Roman" w:cs="Times New Roman"/>
+        </w:rPr>
+      </w:pPr>
+      <w:r>
+        <w:rPr>
+          <w:rFonts w:ascii="Times New Roman" w:hAnsi="Times New Roman" w:cs="Times New Roman"/>
+        </w:rPr>
+        <w:t>{%</w:t>
+      </w:r>
+      <w:r>
+        <w:rPr>
+          <w:rFonts w:ascii="Times New Roman" w:hAnsi="Times New Roman" w:cs="Times New Roman"/>
+        </w:rPr>
+        <w:t>p</w:t>
+      </w:r>
+      <w:r>
+        <w:rPr>
+          <w:rFonts w:ascii="Times New Roman" w:hAnsi="Times New Roman" w:cs="Times New Roman"/>
+        </w:rPr>
+        <w:t xml:space="preserve"> </w:t>
+      </w:r>
+      <w:r>
+        <w:rPr>
+          <w:rFonts w:ascii="Times New Roman" w:hAnsi="Times New Roman" w:cs="Times New Roman"/>
+        </w:rPr>
+        <w:t>endif</w:t>
+      </w:r>
+      <w:r>
+        <w:rPr>
+          <w:rFonts w:ascii="Times New Roman" w:hAnsi="Times New Roman" w:cs="Times New Roman"/>
+        </w:rPr>
+        <w:t xml:space="preserve"> </w:t>
+      </w:r>
+      <w:r>
+        <w:rPr>
+          <w:rFonts w:ascii="Times New Roman" w:hAnsi="Times New Roman" w:cs="Times New Roman"/>
+        </w:rPr>
+        <w:t>%</w:t>
+      </w:r>
+      <w:r>
+        <w:rPr>
+          <w:rFonts w:ascii="Times New Roman" w:hAnsi="Times New Roman" w:cs="Times New Roman"/>
+        </w:rPr>
+        <w:t>}</w:t>
+      </w:r>
+    </w:p>
+    <w:p>
+      <w:pPr>
+        <w:spacing w:after="0"/>
+        <w:ind w:left="360"/>
+        <w:rPr>
+          <w:rFonts w:ascii="Times New Roman" w:hAnsi="Times New Roman" w:cs="Times New Roman"/>
+        </w:rPr>
+      </w:pPr>
+    </w:p>
+    <w:p>
+      <w:pPr>
+        <w:ind w:left="360"/>
+        <w:rPr>
+          <w:rFonts w:ascii="Times New Roman" w:hAnsi="Times New Roman" w:cs="Times New Roman"/>
+        </w:rPr>
+      </w:pPr>
+      <w:r>
+        <w:rPr>
+          <w:rFonts w:ascii="Times New Roman" w:hAnsi="Times New Roman" w:cs="Times New Roman"/>
+        </w:rPr>
+        <w:t>{%p endfor %}</w:t>
+      </w:r>
+    </w:p>
+    <w:p>
+      <w:pPr>
+        <w:ind w:left="360"/>
+        <w:rPr>
+          <w:rFonts w:ascii="Times New Roman" w:hAnsi="Times New Roman" w:cs="Times New Roman"/>
           <w:sz w:val="24"/>
           <w:szCs w:val="24"/>
         </w:rPr>
-        <w:t>{{</w:t>
-      </w:r>
-      <w:proofErr w:type="spellStart"/>
-      <w:r>
-        <w:rPr>
-          <w:rFonts w:asciiTheme="minorHAnsi" w:hAnsiTheme="minorHAnsi" w:cstheme="minorHAnsi"/>
-          <w:b/>
-          <w:bCs/>
-          <w:color w:val="auto"/>
+      </w:pPr>
+      <w:r>
+        <w:rPr>
+          <w:rFonts w:ascii="Times New Roman" w:hAnsi="Times New Roman" w:cs="Times New Roman"/>
           <w:sz w:val="24"/>
           <w:szCs w:val="24"/>
         </w:rPr>
-        <w:t>article.article_heading</w:t>
-      </w:r>
-      <w:proofErr w:type="spellEnd"/>
-      <w:r>
-        <w:rPr>
-          <w:rFonts w:asciiTheme="minorHAnsi" w:hAnsiTheme="minorHAnsi" w:cstheme="minorHAnsi"/>
-          <w:b/>
-          <w:bCs/>
-          <w:color w:val="auto"/>
+        <w:t>{%p endfor %}</w:t>
+      </w:r>
+    </w:p>
+    <w:p>
+      <w:pPr>
+        <w:rPr>
           <w:sz w:val="24"/>
           <w:szCs w:val="24"/>
         </w:rPr>
-        <w:t>}}</w:t>
-      </w:r>
-      <w:r>
-        <w:rPr>
-          <w:rFonts w:asciiTheme="minorHAnsi" w:hAnsiTheme="minorHAnsi" w:cstheme="minorHAnsi"/>
-          <w:b/>
-          <w:bCs/>
-          <w:color w:val="auto"/>
+      </w:pPr>
+    </w:p>
+    <w:p>
+      <w:pPr>
+        <w:pStyle w:val="ListParagraph"/>
+        <w:numPr>
+          <w:ilvl w:val="0"/>
+          <w:numId w:val="3"/>
+        </w:numPr>
+        <w:rPr>
           <w:sz w:val="24"/>
           <w:szCs w:val="24"/>
         </w:rPr>
-        <w:t>)</w:t>
-      </w:r>
-      <w:r>
-        <w:rPr>
-          <w:rFonts w:asciiTheme="minorHAnsi" w:hAnsiTheme="minorHAnsi" w:cstheme="minorHAnsi"/>
-          <w:b/>
-          <w:bCs/>
-          <w:color w:val="auto"/>
+      </w:pPr>
+      <w:r>
+        <w:rPr>
+          <w:b/>
+          <w:bCs/>
           <w:sz w:val="24"/>
           <w:szCs w:val="24"/>
         </w:rPr>
-        <w:t xml:space="preserve"> amended</w:t>
-      </w:r>
-    </w:p>
-    <w:p>
-      <w:pPr>
+        <w:t>Citation and commencement</w:t>
+      </w:r>
+    </w:p>
+    <w:p>
+      <w:pPr>
+        <w:pStyle w:val="ListParagraph"/>
         <w:spacing w:after="0"/>
-      </w:pPr>
-    </w:p>
-    <w:p>
-      <w:pPr>
         <w:ind w:left="360"/>
         <w:rPr>
-          <w:rFonts w:ascii="Times New Roman" w:hAnsi="Times New Roman" w:cs="Times New Roman"/>
-        </w:rPr>
-      </w:pPr>
-      <w:r>
-        <w:rPr>
-          <w:rFonts w:ascii="Times New Roman" w:hAnsi="Times New Roman" w:cs="Times New Roman"/>
-        </w:rPr>
-        <w:t xml:space="preserve">{%p for amendment in </w:t>
-      </w:r>
-      <w:proofErr w:type="spellStart"/>
-      <w:proofErr w:type="gramStart"/>
-      <w:r>
-        <w:rPr>
-          <w:rFonts w:ascii="Times New Roman" w:hAnsi="Times New Roman" w:cs="Times New Roman"/>
-        </w:rPr>
-        <w:t>article.amendments</w:t>
-      </w:r>
-      <w:proofErr w:type="spellEnd"/>
-      <w:proofErr w:type="gramEnd"/>
-      <w:r>
-        <w:rPr>
-          <w:rFonts w:ascii="Times New Roman" w:hAnsi="Times New Roman" w:cs="Times New Roman"/>
-        </w:rPr>
-        <w:t xml:space="preserve"> %}</w:t>
-      </w:r>
-    </w:p>
-    <w:p>
-      <w:pPr>
+          <w:sz w:val="8"/>
+          <w:szCs w:val="8"/>
+        </w:rPr>
+      </w:pPr>
+    </w:p>
+    <w:p>
+      <w:pPr>
+        <w:pStyle w:val="ListParagraph"/>
+        <w:spacing w:before="240"/>
         <w:ind w:left="360"/>
         <w:rPr>
           <w:rFonts w:ascii="Times New Roman" w:hAnsi="Times New Roman" w:cs="Times New Roman"/>
@@ -1246,73 +1240,12 @@
         <w:rPr>
           <w:rFonts w:ascii="Times New Roman" w:hAnsi="Times New Roman" w:cs="Times New Roman"/>
         </w:rPr>
-        <w:t xml:space="preserve">In </w:t>
-      </w:r>
-      <w:r>
-        <w:rPr>
-          <w:rFonts w:ascii="Times New Roman" w:hAnsi="Times New Roman" w:cs="Times New Roman"/>
-        </w:rPr>
-        <w:t xml:space="preserve">Article </w:t>
-      </w:r>
-      <w:r>
-        <w:rPr>
-          <w:rFonts w:ascii="Times New Roman" w:hAnsi="Times New Roman" w:cs="Times New Roman"/>
-        </w:rPr>
-        <w:t>{{</w:t>
-      </w:r>
-      <w:proofErr w:type="spellStart"/>
-      <w:proofErr w:type="gramStart"/>
-      <w:r>
-        <w:rPr>
-          <w:rFonts w:ascii="Times New Roman" w:hAnsi="Times New Roman" w:cs="Times New Roman"/>
-        </w:rPr>
-        <w:t>amendment.amendment</w:t>
-      </w:r>
-      <w:proofErr w:type="gramEnd"/>
-      <w:r>
-        <w:rPr>
-          <w:rFonts w:ascii="Times New Roman" w:hAnsi="Times New Roman" w:cs="Times New Roman"/>
-        </w:rPr>
-        <w:t>_string</w:t>
-      </w:r>
-      <w:proofErr w:type="spellEnd"/>
-      <w:r>
-        <w:rPr>
-          <w:rFonts w:ascii="Times New Roman" w:hAnsi="Times New Roman" w:cs="Times New Roman"/>
-        </w:rPr>
-        <w:t>}}</w:t>
-      </w:r>
-    </w:p>
-    <w:p>
-      <w:pPr>
-        <w:ind w:left="360"/>
-        <w:rPr>
-          <w:rFonts w:ascii="Times New Roman" w:hAnsi="Times New Roman" w:cs="Times New Roman"/>
-        </w:rPr>
-      </w:pPr>
-      <w:r>
-        <w:rPr>
-          <w:rFonts w:ascii="Times New Roman" w:hAnsi="Times New Roman" w:cs="Times New Roman"/>
-        </w:rPr>
-        <w:t xml:space="preserve">{%p </w:t>
-      </w:r>
-      <w:proofErr w:type="spellStart"/>
-      <w:r>
-        <w:rPr>
-          <w:rFonts w:ascii="Times New Roman" w:hAnsi="Times New Roman" w:cs="Times New Roman"/>
-        </w:rPr>
-        <w:t>endfor</w:t>
-      </w:r>
-      <w:proofErr w:type="spellEnd"/>
-      <w:r>
-        <w:rPr>
-          <w:rFonts w:ascii="Times New Roman" w:hAnsi="Times New Roman" w:cs="Times New Roman"/>
-        </w:rPr>
-        <w:t xml:space="preserve"> %}</w:t>
-      </w:r>
-    </w:p>
-    <w:p>
-      <w:pPr>
+        <w:t>This Order may be cited as the {{amending_instrument}} and comes into force {{commencement_date}}.</w:t>
+      </w:r>
+    </w:p>
+    <w:p>
+      <w:pPr>
+        <w:pStyle w:val="ListParagraph"/>
         <w:ind w:left="360"/>
         <w:rPr>
           <w:rFonts w:ascii="Times New Roman" w:hAnsi="Times New Roman" w:cs="Times New Roman"/>
@@ -1320,55 +1253,6 @@
           <w:szCs w:val="24"/>
         </w:rPr>
       </w:pPr>
-      <w:r>
-        <w:rPr>
-          <w:rFonts w:ascii="Times New Roman" w:hAnsi="Times New Roman" w:cs="Times New Roman"/>
-          <w:sz w:val="24"/>
-          <w:szCs w:val="24"/>
-        </w:rPr>
-        <w:t xml:space="preserve">{%p </w:t>
-      </w:r>
-      <w:proofErr w:type="spellStart"/>
-      <w:r>
-        <w:rPr>
-          <w:rFonts w:ascii="Times New Roman" w:hAnsi="Times New Roman" w:cs="Times New Roman"/>
-          <w:sz w:val="24"/>
-          <w:szCs w:val="24"/>
-        </w:rPr>
-        <w:t>endfor</w:t>
-      </w:r>
-      <w:proofErr w:type="spellEnd"/>
-      <w:r>
-        <w:rPr>
-          <w:rFonts w:ascii="Times New Roman" w:hAnsi="Times New Roman" w:cs="Times New Roman"/>
-          <w:sz w:val="24"/>
-          <w:szCs w:val="24"/>
-        </w:rPr>
-        <w:t xml:space="preserve"> %}</w:t>
-      </w:r>
-    </w:p>
-    <w:p>
-      <w:pPr>
-        <w:rPr>
-          <w:sz w:val="24"/>
-          <w:szCs w:val="24"/>
-        </w:rPr>
-      </w:pPr>
-    </w:p>
-    <w:p>
-      <w:pPr>
-        <w:rPr>
-          <w:sz w:val="24"/>
-          <w:szCs w:val="24"/>
-        </w:rPr>
-      </w:pPr>
-      <w:r>
-        <w:rPr>
-          <w:sz w:val="24"/>
-          <w:szCs w:val="24"/>
-        </w:rPr>
-        <w:t xml:space="preserve"> </w:t>
-      </w:r>
     </w:p>
     <w:p>
       <w:pPr>
@@ -1558,7 +1442,7 @@
   <w:abstractNum w:abstractNumId="0" w15:restartNumberingAfterBreak="0">
     <w:nsid w:val="0D3A1BBB"/>
     <w:multiLevelType w:val="hybridMultilevel"/>
-    <w:tmpl w:val="C7C8B63A"/>
+    <w:tmpl w:val="D872506E"/>
     <w:lvl w:ilvl="0" w:tplc="D81C5246">
       <w:start w:val="1"/>
       <w:numFmt w:val="decimal"/>
@@ -1833,6 +1717,99 @@
     </w:lvl>
   </w:abstractNum>
   <w:abstractNum w:abstractNumId="3" w15:restartNumberingAfterBreak="0">
+    <w:nsid w:val="538257B1"/>
+    <w:multiLevelType w:val="hybridMultilevel"/>
+    <w:tmpl w:val="81F64E40"/>
+    <w:lvl w:ilvl="0" w:tplc="48AC5868">
+      <w:start w:val="1"/>
+      <w:numFmt w:val="decimal"/>
+      <w:lvlText w:val="(%1)"/>
+      <w:lvlJc w:val="left"/>
+      <w:pPr>
+        <w:ind w:left="786" w:hanging="360"/>
+      </w:pPr>
+      <w:rPr>
+        <w:rFonts w:ascii="Times New Roman" w:hAnsi="Times New Roman" w:hint="default"/>
+        <w:b w:val="0"/>
+        <w:i w:val="0"/>
+        <w:sz w:val="22"/>
+        <w:szCs w:val="20"/>
+      </w:rPr>
+    </w:lvl>
+    <w:lvl w:ilvl="1" w:tplc="0C090019" w:tentative="1">
+      <w:start w:val="1"/>
+      <w:numFmt w:val="lowerLetter"/>
+      <w:lvlText w:val="%2."/>
+      <w:lvlJc w:val="left"/>
+      <w:pPr>
+        <w:ind w:left="1146" w:hanging="360"/>
+      </w:pPr>
+    </w:lvl>
+    <w:lvl w:ilvl="2" w:tplc="0C09001B" w:tentative="1">
+      <w:start w:val="1"/>
+      <w:numFmt w:val="lowerRoman"/>
+      <w:lvlText w:val="%3."/>
+      <w:lvlJc w:val="right"/>
+      <w:pPr>
+        <w:ind w:left="1866" w:hanging="180"/>
+      </w:pPr>
+    </w:lvl>
+    <w:lvl w:ilvl="3" w:tplc="0C09000F" w:tentative="1">
+      <w:start w:val="1"/>
+      <w:numFmt w:val="decimal"/>
+      <w:lvlText w:val="%4."/>
+      <w:lvlJc w:val="left"/>
+      <w:pPr>
+        <w:ind w:left="2586" w:hanging="360"/>
+      </w:pPr>
+    </w:lvl>
+    <w:lvl w:ilvl="4" w:tplc="0C090019" w:tentative="1">
+      <w:start w:val="1"/>
+      <w:numFmt w:val="lowerLetter"/>
+      <w:lvlText w:val="%5."/>
+      <w:lvlJc w:val="left"/>
+      <w:pPr>
+        <w:ind w:left="3306" w:hanging="360"/>
+      </w:pPr>
+    </w:lvl>
+    <w:lvl w:ilvl="5" w:tplc="0C09001B" w:tentative="1">
+      <w:start w:val="1"/>
+      <w:numFmt w:val="lowerRoman"/>
+      <w:lvlText w:val="%6."/>
+      <w:lvlJc w:val="right"/>
+      <w:pPr>
+        <w:ind w:left="4026" w:hanging="180"/>
+      </w:pPr>
+    </w:lvl>
+    <w:lvl w:ilvl="6" w:tplc="0C09000F" w:tentative="1">
+      <w:start w:val="1"/>
+      <w:numFmt w:val="decimal"/>
+      <w:lvlText w:val="%7."/>
+      <w:lvlJc w:val="left"/>
+      <w:pPr>
+        <w:ind w:left="4746" w:hanging="360"/>
+      </w:pPr>
+    </w:lvl>
+    <w:lvl w:ilvl="7" w:tplc="0C090019" w:tentative="1">
+      <w:start w:val="1"/>
+      <w:numFmt w:val="lowerLetter"/>
+      <w:lvlText w:val="%8."/>
+      <w:lvlJc w:val="left"/>
+      <w:pPr>
+        <w:ind w:left="5466" w:hanging="360"/>
+      </w:pPr>
+    </w:lvl>
+    <w:lvl w:ilvl="8" w:tplc="0C09001B" w:tentative="1">
+      <w:start w:val="1"/>
+      <w:numFmt w:val="lowerRoman"/>
+      <w:lvlText w:val="%9."/>
+      <w:lvlJc w:val="right"/>
+      <w:pPr>
+        <w:ind w:left="6186" w:hanging="180"/>
+      </w:pPr>
+    </w:lvl>
+  </w:abstractNum>
+  <w:abstractNum w:abstractNumId="4" w15:restartNumberingAfterBreak="0">
     <w:nsid w:val="69510FA2"/>
     <w:multiLevelType w:val="hybridMultilevel"/>
     <w:tmpl w:val="B6382FEE"/>
@@ -1928,13 +1905,16 @@
     <w:abstractNumId w:val="1"/>
   </w:num>
   <w:num w:numId="2" w16cid:durableId="1774325542">
-    <w:abstractNumId w:val="3"/>
+    <w:abstractNumId w:val="4"/>
   </w:num>
   <w:num w:numId="3" w16cid:durableId="1624656213">
     <w:abstractNumId w:val="0"/>
   </w:num>
   <w:num w:numId="4" w16cid:durableId="2102136350">
     <w:abstractNumId w:val="2"/>
+  </w:num>
+  <w:num w:numId="5" w16cid:durableId="291256215">
+    <w:abstractNumId w:val="3"/>
   </w:num>
 </w:numbering>
 </file>

</xml_diff>